<commit_message>
Kopfzeile der Persona angepasst, POV eingefügt
</commit_message>
<xml_diff>
--- a/Anforderungsanalyse/Persona/Persona_final.docx
+++ b/Anforderungsanalyse/Persona/Persona_final.docx
@@ -1769,7 +1769,7 @@
         <w:noProof/>
         <w:sz w:val="18"/>
       </w:rPr>
-      <w:t>1</w:t>
+      <w:t>3</w:t>
     </w:r>
     <w:r>
       <w:rPr>
@@ -1833,30 +1833,32 @@
     <w:pPr>
       <w:pStyle w:val="Kopfzeile"/>
       <w:rPr>
-        <w:sz w:val="18"/>
-        <w:szCs w:val="18"/>
+        <w:rFonts w:asciiTheme="majorHAnsi" w:hAnsiTheme="majorHAnsi" w:cstheme="majorHAnsi"/>
+        <w:sz w:val="22"/>
+        <w:szCs w:val="22"/>
       </w:rPr>
     </w:pPr>
     <w:r>
       <w:rPr>
+        <w:rFonts w:asciiTheme="majorHAnsi" w:hAnsiTheme="majorHAnsi" w:cstheme="majorHAnsi"/>
         <w:noProof/>
-        <w:sz w:val="18"/>
-        <w:szCs w:val="18"/>
+        <w:sz w:val="22"/>
+        <w:szCs w:val="22"/>
         <w:lang w:val="de-DE" w:eastAsia="de-DE"/>
       </w:rPr>
       <w:drawing>
-        <wp:anchor distT="0" distB="0" distL="114300" distR="114300" simplePos="0" relativeHeight="251658240" behindDoc="0" locked="0" layoutInCell="1" allowOverlap="1">
+        <wp:anchor distT="0" distB="0" distL="114300" distR="114300" simplePos="0" relativeHeight="251659264" behindDoc="0" locked="0" layoutInCell="1" allowOverlap="1">
           <wp:simplePos x="0" y="0"/>
           <wp:positionH relativeFrom="column">
-            <wp:posOffset>3925570</wp:posOffset>
+            <wp:posOffset>3928745</wp:posOffset>
           </wp:positionH>
           <wp:positionV relativeFrom="paragraph">
-            <wp:posOffset>-69850</wp:posOffset>
+            <wp:posOffset>-161925</wp:posOffset>
           </wp:positionV>
-          <wp:extent cx="1149350" cy="304930"/>
-          <wp:effectExtent l="19050" t="0" r="0" b="0"/>
+          <wp:extent cx="1655445" cy="438150"/>
+          <wp:effectExtent l="19050" t="0" r="1905" b="0"/>
           <wp:wrapNone/>
-          <wp:docPr id="2" name="Bild 2" descr="Logo"/>
+          <wp:docPr id="4" name="Bild 9"/>
           <wp:cNvGraphicFramePr>
             <a:graphicFrameLocks xmlns:a="http://schemas.openxmlformats.org/drawingml/2006/main" noChangeAspect="1"/>
           </wp:cNvGraphicFramePr>
@@ -1864,7 +1866,7 @@
             <a:graphicData uri="http://schemas.openxmlformats.org/drawingml/2006/picture">
               <pic:pic xmlns:pic="http://schemas.openxmlformats.org/drawingml/2006/picture">
                 <pic:nvPicPr>
-                  <pic:cNvPr id="0" name="Picture 2" descr="Logo"/>
+                  <pic:cNvPr id="0" name="Picture 9"/>
                   <pic:cNvPicPr>
                     <a:picLocks noChangeAspect="1" noChangeArrowheads="1"/>
                   </pic:cNvPicPr>
@@ -1879,7 +1881,7 @@
                 <pic:spPr bwMode="auto">
                   <a:xfrm>
                     <a:off x="0" y="0"/>
-                    <a:ext cx="1149350" cy="304930"/>
+                    <a:ext cx="1655445" cy="438150"/>
                   </a:xfrm>
                   <a:prstGeom prst="rect">
                     <a:avLst/>
@@ -1898,56 +1900,83 @@
         </wp:anchor>
       </w:drawing>
     </w:r>
-    <w:r>
-      <w:rPr>
-        <w:sz w:val="18"/>
-        <w:szCs w:val="18"/>
-      </w:rPr>
-      <w:t>«</w:t>
-    </w:r>
-    <w:r>
-      <w:rPr>
-        <w:sz w:val="18"/>
-        <w:szCs w:val="18"/>
-      </w:rPr>
-      <w:t xml:space="preserve">Persona – </w:t>
-    </w:r>
     <w:proofErr w:type="spellStart"/>
     <w:r>
       <w:rPr>
-        <w:sz w:val="18"/>
-        <w:szCs w:val="18"/>
-      </w:rPr>
-      <w:t>Batur</w:t>
+        <w:rFonts w:asciiTheme="majorHAnsi" w:hAnsiTheme="majorHAnsi" w:cstheme="majorHAnsi"/>
+        <w:sz w:val="22"/>
+        <w:szCs w:val="22"/>
+      </w:rPr>
+      <w:t>Kundenprokjekt</w:t>
     </w:r>
     <w:proofErr w:type="spellEnd"/>
     <w:r>
       <w:rPr>
-        <w:sz w:val="18"/>
-        <w:szCs w:val="18"/>
+        <w:rFonts w:asciiTheme="majorHAnsi" w:hAnsiTheme="majorHAnsi" w:cstheme="majorHAnsi"/>
+        <w:sz w:val="22"/>
+        <w:szCs w:val="22"/>
       </w:rPr>
       <w:t xml:space="preserve"> </w:t>
     </w:r>
     <w:proofErr w:type="spellStart"/>
     <w:r>
       <w:rPr>
-        <w:sz w:val="18"/>
-        <w:szCs w:val="18"/>
-      </w:rPr>
-      <w:t>Temel</w:t>
+        <w:rFonts w:asciiTheme="majorHAnsi" w:hAnsiTheme="majorHAnsi" w:cstheme="majorHAnsi"/>
+        <w:sz w:val="22"/>
+        <w:szCs w:val="22"/>
+      </w:rPr>
+      <w:t>Webtechnologien</w:t>
     </w:r>
     <w:proofErr w:type="spellEnd"/>
     <w:r>
       <w:rPr>
+        <w:rFonts w:asciiTheme="majorHAnsi" w:hAnsiTheme="majorHAnsi" w:cstheme="majorHAnsi"/>
+        <w:sz w:val="22"/>
+        <w:szCs w:val="22"/>
+      </w:rPr>
+      <w:t xml:space="preserve"> II</w:t>
+    </w:r>
+    <w:r>
+      <w:rPr>
+        <w:rFonts w:asciiTheme="majorHAnsi" w:hAnsiTheme="majorHAnsi" w:cstheme="majorHAnsi"/>
+        <w:sz w:val="22"/>
+        <w:szCs w:val="22"/>
+      </w:rPr>
+      <w:ptab w:relativeTo="margin" w:alignment="center" w:leader="none"/>
+    </w:r>
+    <w:proofErr w:type="spellStart"/>
+    <w:r>
+      <w:rPr>
+        <w:rFonts w:asciiTheme="majorHAnsi" w:hAnsiTheme="majorHAnsi" w:cstheme="majorHAnsi"/>
+        <w:sz w:val="22"/>
+        <w:szCs w:val="22"/>
+      </w:rPr>
+      <w:t>Gruppe</w:t>
+    </w:r>
+    <w:proofErr w:type="spellEnd"/>
+    <w:r>
+      <w:rPr>
+        <w:rFonts w:asciiTheme="majorHAnsi" w:hAnsiTheme="majorHAnsi" w:cstheme="majorHAnsi"/>
+        <w:sz w:val="22"/>
+        <w:szCs w:val="22"/>
+      </w:rPr>
+      <w:t xml:space="preserve"> 1</w:t>
+    </w:r>
+  </w:p>
+  <w:p>
+    <w:pPr>
+      <w:pStyle w:val="Kopfzeile"/>
+      <w:rPr>
         <w:sz w:val="18"/>
         <w:szCs w:val="18"/>
-      </w:rPr>
-      <w:t>»</w:t>
-    </w:r>
+        <w:lang w:val="de-DE"/>
+      </w:rPr>
+    </w:pPr>
     <w:r>
       <w:rPr>
         <w:sz w:val="18"/>
         <w:szCs w:val="18"/>
+        <w:lang w:val="de-DE"/>
       </w:rPr>
       <w:tab/>
     </w:r>
@@ -4636,7 +4665,7 @@
 </file>
 
 <file path=customXml/itemProps1.xml><?xml version="1.0" encoding="utf-8"?>
-<ds:datastoreItem xmlns:ds="http://schemas.openxmlformats.org/officeDocument/2006/customXml" ds:itemID="{0C93A94F-87FC-467D-9664-4388D50E2EBB}">
+<ds:datastoreItem xmlns:ds="http://schemas.openxmlformats.org/officeDocument/2006/customXml" ds:itemID="{AC676E59-7668-48FD-86F8-624BD33CCE31}">
   <ds:schemaRefs>
     <ds:schemaRef ds:uri="http://schemas.openxmlformats.org/officeDocument/2006/bibliography"/>
   </ds:schemaRefs>

</xml_diff>

<commit_message>
kleinere Korrekturen POV und Persona + PDF Generierung POV und Persona
</commit_message>
<xml_diff>
--- a/Anforderungsanalyse/Persona/Persona_final.docx
+++ b/Anforderungsanalyse/Persona/Persona_final.docx
@@ -1295,7 +1295,27 @@
           <w:szCs w:val="20"/>
           <w:lang w:val="de-DE"/>
         </w:rPr>
-        <w:t xml:space="preserve"> bekommt Donnerstagabend noch einen Anruf ob er kurzfristig Freitagmorgen einen wichtigen Termin mit einem Großkunden in Wolfsburg wahrnehmen könnte. Das Outlook auf  seinem Arbeitslaptop verrät ihm, dass er zu diesem Zeitpunkt noch keinen Termin hat. Er legt sich den Termin sicherheitshalber auf  9:15 Uhr, da die Bahn erst kurz vor Neun am Bahnhof in Wolfsburg ankommt. Am nächsten Morgen steigt er, wie jedes Mal wenn er nach Wolfsburg will, um 6:30 in sein Auto und fährt über die Stadtautobahn in Richtung Zentrum. Kurz vor dem Hauptbahnhof steht er  15 Min im Stau, dieser ist aber routinemäßig eingeplant. Er parkt seinen teuren Mercedes im Parkhaus des Bahnhofs und ist gerne bereit dafür 15€ pro Tag auszugeben.</w:t>
+        <w:t xml:space="preserve"> bekommt Donnerstagabend noch einen Anruf ob er kurzfristig Freitagmorgen einen wichtigen Termin mit einem Großkunden in Wolfsburg wahrnehmen könnte. Das Outlook auf  seinem Arbeitslaptop verrät ihm, dass er zu diesem Zeitpunkt noch keinen Termin hat. Er legt sich den Termin sicherheitshalber auf  9:15 Uhr, da die Bahn erst kurz vor Neun am Bahnhof in Wolfsburg ankommt. Am nächsten Morgen steigt er, wie jedes Mal wenn er nach Wolfsburg will, um 6:30</w:t>
+      </w:r>
+      <w:r>
+        <w:rPr>
+          <w:rFonts w:ascii="Lucida Sans Unicode" w:hAnsi="Lucida Sans Unicode" w:cs="Lucida Sans Unicode"/>
+          <w:color w:val="000000"/>
+          <w:sz w:val="20"/>
+          <w:szCs w:val="20"/>
+          <w:lang w:val="de-DE"/>
+        </w:rPr>
+        <w:t xml:space="preserve"> Uhr</w:t>
+      </w:r>
+      <w:r>
+        <w:rPr>
+          <w:rFonts w:ascii="Lucida Sans Unicode" w:hAnsi="Lucida Sans Unicode" w:cs="Lucida Sans Unicode"/>
+          <w:color w:val="000000"/>
+          <w:sz w:val="20"/>
+          <w:szCs w:val="20"/>
+          <w:lang w:val="de-DE"/>
+        </w:rPr>
+        <w:t xml:space="preserve"> in sein Auto und fährt über die Stadtautobahn in Richtung Zentrum. Kurz vor dem Hauptbahnhof steht er  15 Min im Stau, dieser ist aber routinemäßig eingeplant. Er parkt seinen teuren Mercedes im Parkhaus des Bahnhofs und ist gerne bereit dafür 15€ pro Tag auszugeben.</w:t>
       </w:r>
     </w:p>
     <w:p>
@@ -1383,7 +1403,47 @@
           <w:szCs w:val="20"/>
           <w:lang w:val="de-DE"/>
         </w:rPr>
-        <w:t xml:space="preserve"> findet keinen Sitzplatz mehr. Da er eine Bahncard 100 hat muss er auch kein Ticket kaufen, daher reserviert er sich aus Faulheit nur selten einen Platz. Er setzt sich also notgedrungen in das Bordbistro und weil man etwas kaufen muss, bestellt er sich einen  Kaffee.  Dass er hier nicht arbeiten kann, nervt ihn total. Der Zug ist gerade eine halbe Stunde unterwegs, als </w:t>
+        <w:t xml:space="preserve"> findet keinen Sitzplatz mehr. Da er eine Bahncard 100 hat muss er auch kein Ticket kaufen, daher reserviert er sich aus Faulheit nur selten einen Platz. Er setzt sich also notgedrungen in das Bordbistro und weil man</w:t>
+      </w:r>
+      <w:r>
+        <w:rPr>
+          <w:rFonts w:ascii="Lucida Sans Unicode" w:hAnsi="Lucida Sans Unicode" w:cs="Lucida Sans Unicode"/>
+          <w:color w:val="000000"/>
+          <w:sz w:val="20"/>
+          <w:szCs w:val="20"/>
+          <w:lang w:val="de-DE"/>
+        </w:rPr>
+        <w:t xml:space="preserve"> dort</w:t>
+      </w:r>
+      <w:r>
+        <w:rPr>
+          <w:rFonts w:ascii="Lucida Sans Unicode" w:hAnsi="Lucida Sans Unicode" w:cs="Lucida Sans Unicode"/>
+          <w:color w:val="000000"/>
+          <w:sz w:val="20"/>
+          <w:szCs w:val="20"/>
+          <w:lang w:val="de-DE"/>
+        </w:rPr>
+        <w:t xml:space="preserve"> etwas kaufen muss</w:t>
+      </w:r>
+      <w:r>
+        <w:rPr>
+          <w:rFonts w:ascii="Lucida Sans Unicode" w:hAnsi="Lucida Sans Unicode" w:cs="Lucida Sans Unicode"/>
+          <w:color w:val="000000"/>
+          <w:sz w:val="20"/>
+          <w:szCs w:val="20"/>
+          <w:lang w:val="de-DE"/>
+        </w:rPr>
+        <w:t xml:space="preserve"> um einen Platz zu besetzen</w:t>
+      </w:r>
+      <w:r>
+        <w:rPr>
+          <w:rFonts w:ascii="Lucida Sans Unicode" w:hAnsi="Lucida Sans Unicode" w:cs="Lucida Sans Unicode"/>
+          <w:color w:val="000000"/>
+          <w:sz w:val="20"/>
+          <w:szCs w:val="20"/>
+          <w:lang w:val="de-DE"/>
+        </w:rPr>
+        <w:t xml:space="preserve">, bestellt er sich einen  Kaffee.  Dass er hier nicht arbeiten kann, nervt ihn total. Der Zug ist gerade eine halbe Stunde unterwegs, als </w:t>
       </w:r>
       <w:proofErr w:type="spellStart"/>
       <w:r>
@@ -1405,7 +1465,7 @@
           <w:szCs w:val="20"/>
           <w:lang w:val="de-DE"/>
         </w:rPr>
-        <w:t xml:space="preserve"> zur Toilette muss. Da er niemanden im Bistro kennt, nimmt er alle seine </w:t>
+        <w:t xml:space="preserve"> zur Toilette muss. Da er niemanden im </w:t>
       </w:r>
       <w:r>
         <w:rPr>
@@ -1416,7 +1476,7 @@
           <w:lang w:val="de-DE"/>
         </w:rPr>
         <w:lastRenderedPageBreak/>
-        <w:t xml:space="preserve">Sachen mit. Auf dem Rückweg findet er doch noch einen leeren Platz, in einem Abteil in dem nicht telefoniert werden darf. Er fängt an seine Mails zu lesen. Ein Telefonat muss getätigt werden, weil ein Kunde einen zusätzlichen Termin für den Nachmittag haben möchte, und nun will </w:t>
+        <w:t xml:space="preserve">Bistro kennt, nimmt er alle seine Sachen mit. Auf dem Rückweg findet er doch noch einen leeren Platz, in einem Abteil in dem nicht telefoniert werden darf. Er fängt an seine Mails zu lesen. Ein Telefonat muss getätigt werden, weil ein Kunde einen zusätzlichen Termin für den Nachmittag haben möchte, und nun will </w:t>
       </w:r>
       <w:proofErr w:type="spellStart"/>
       <w:r>
@@ -1438,7 +1498,7 @@
           <w:szCs w:val="20"/>
           <w:lang w:val="de-DE"/>
         </w:rPr>
-        <w:t xml:space="preserve"> alle Details per Telefon  klären. Nun wird der Laptop  zugeklappt und wiederum mit Laptop, Jacke und Tasche gerüstet geht es ab durch vier Wagons Richtung Telefonbereich - der Stresspegel steigt. Auf Rückweg zum Platz trifft er einen Kollegen, dabei wird sich verabredet sich das Taxi zum VW Werk zu teilen. Nachdem er wieder an seinem Sitzplatz angekommen ist, der Gott sei Dank noch leer ist, checkt er seine restlichen Emails und 10 Minuten vor Ankunft macht er sich bereit für den Taxisprint.</w:t>
+        <w:t xml:space="preserve"> alle Details per Telefon  klären. Nun wird der Laptop  zugeklappt und wiederum mit Laptop, Jacke und Tasche gerüstet geht es ab durch vier Wagons Richtung Telefonbereich - der Stresspegel steigt. Auf Rückweg zum Platz trifft er einen Kollegen, dabei wird verabredet sich das Taxi zum VW Werk zu teilen. Nachdem er wieder an seinem Sitzplatz angekommen ist, der Gott sei Dank noch leer ist, checkt er seine restlichen Emails und 10 Minuten vor Ankunft macht er sich bereit für den Taxisprint.</w:t>
       </w:r>
     </w:p>
     <w:p>
@@ -1528,7 +1588,35 @@
           <w:rFonts w:ascii="Lucida Sans Unicode" w:hAnsi="Lucida Sans Unicode" w:cs="Lucida Sans Unicode"/>
           <w:color w:val="000000"/>
         </w:rPr>
-        <w:t xml:space="preserve"> versucht einen Entwickler in Berlin zu erreichen, da es aber schon nach 16:00 ist geht keiner mehr ans Telefon. Über das Sekretariat bekommt er die Mobilnummer des hauptverantwortlichen Programmierers heraus. Dieser meint die </w:t>
+        <w:t xml:space="preserve"> versucht einen Entwickler in Berlin zu erreichen, da es aber schon nach 16:00 </w:t>
+      </w:r>
+      <w:r>
+        <w:rPr>
+          <w:rFonts w:ascii="Lucida Sans Unicode" w:hAnsi="Lucida Sans Unicode" w:cs="Lucida Sans Unicode"/>
+          <w:color w:val="000000"/>
+        </w:rPr>
+        <w:t xml:space="preserve">Uhr </w:t>
+      </w:r>
+      <w:r>
+        <w:rPr>
+          <w:rFonts w:ascii="Lucida Sans Unicode" w:hAnsi="Lucida Sans Unicode" w:cs="Lucida Sans Unicode"/>
+          <w:color w:val="000000"/>
+        </w:rPr>
+        <w:t>ist geht keiner mehr ans Telefon. Über das Sekretariat bekommt er die Mobil</w:t>
+      </w:r>
+      <w:r>
+        <w:rPr>
+          <w:rFonts w:ascii="Lucida Sans Unicode" w:hAnsi="Lucida Sans Unicode" w:cs="Lucida Sans Unicode"/>
+          <w:color w:val="000000"/>
+        </w:rPr>
+        <w:t>funk</w:t>
+      </w:r>
+      <w:r>
+        <w:rPr>
+          <w:rFonts w:ascii="Lucida Sans Unicode" w:hAnsi="Lucida Sans Unicode" w:cs="Lucida Sans Unicode"/>
+          <w:color w:val="000000"/>
+        </w:rPr>
+        <w:t xml:space="preserve">nummer des hauptverantwortlichen Programmierers heraus. Dieser meint die </w:t>
       </w:r>
       <w:proofErr w:type="spellStart"/>
       <w:r>
@@ -1544,7 +1632,35 @@
           <w:rFonts w:ascii="Lucida Sans Unicode" w:hAnsi="Lucida Sans Unicode" w:cs="Lucida Sans Unicode"/>
           <w:color w:val="000000"/>
         </w:rPr>
-        <w:t xml:space="preserve">-Version hätte einen anderen Ablageort, er müsste nur kurz in seinem Handy nachgucken. 10 Minuten später ruft der Mitarbeiter zurück und gibt ihm den Ort für den aktuellen Stand durch. Der Kunde schaut schnell über die Version und findet auf Anhieb 3 kleiner Bugs, Gott sei Dank alles nur Schönheitsfehler. </w:t>
+        <w:t xml:space="preserve">-Version hätte einen anderen Ablageort, er müsste nur kurz in seinem Handy nachgucken. </w:t>
+      </w:r>
+      <w:r>
+        <w:rPr>
+          <w:rFonts w:ascii="Lucida Sans Unicode" w:hAnsi="Lucida Sans Unicode" w:cs="Lucida Sans Unicode"/>
+          <w:color w:val="000000"/>
+        </w:rPr>
+        <w:t>Zehn</w:t>
+      </w:r>
+      <w:r>
+        <w:rPr>
+          <w:rFonts w:ascii="Lucida Sans Unicode" w:hAnsi="Lucida Sans Unicode" w:cs="Lucida Sans Unicode"/>
+          <w:color w:val="000000"/>
+        </w:rPr>
+        <w:t xml:space="preserve"> Minuten später ruft der Mitarbeiter zurück und gibt ihm den Ort für den aktuellen Stand durch. Der Kunde schaut schnell über die</w:t>
+      </w:r>
+      <w:r>
+        <w:rPr>
+          <w:rFonts w:ascii="Lucida Sans Unicode" w:hAnsi="Lucida Sans Unicode" w:cs="Lucida Sans Unicode"/>
+          <w:color w:val="000000"/>
+        </w:rPr>
+        <w:t xml:space="preserve"> Version und findet auf Anhieb drei</w:t>
+      </w:r>
+      <w:r>
+        <w:rPr>
+          <w:rFonts w:ascii="Lucida Sans Unicode" w:hAnsi="Lucida Sans Unicode" w:cs="Lucida Sans Unicode"/>
+          <w:color w:val="000000"/>
+        </w:rPr>
+        <w:t xml:space="preserve"> kleiner Bugs, Gott sei Dank alles nur Schönheitsfehler. </w:t>
       </w:r>
       <w:proofErr w:type="spellStart"/>
       <w:r>
@@ -1623,7 +1739,37 @@
           <w:szCs w:val="20"/>
           <w:lang w:val="de-DE"/>
         </w:rPr>
-        <w:t xml:space="preserve">, weil er die Bahn um 18.18 erreichen will. Das Taxi, das  vor dem Werk stand, fährt gerade weg als er aus dem Werk kommt. Also muss er sich ein  neues Taxi am Empfang  bestellen. Jetzt heißt es zehn  Minuten warten, er telefoniert mit seiner Frau und sagt ihr sie solle nicht mit dem Essen warten.  Das Taxi kommt und nach  zehn weiteren Minuten alleine im Taxi kommt er um 18:20 Uhr am Bahnhof an. Er merkt, dass er die  Bahn gerade verpasst hat. Das heißt wieder warten. Im Bahnhofsshop kauft er sich eine Autozeitschrift, das er nun keine Lust mehr hat im Zug zu arbeiten. Um 19:04 kommt der Zug, </w:t>
+        <w:t>, weil er die Bahn um 18:</w:t>
+      </w:r>
+      <w:r>
+        <w:rPr>
+          <w:rFonts w:ascii="Lucida Sans Unicode" w:hAnsi="Lucida Sans Unicode" w:cs="Lucida Sans Unicode"/>
+          <w:color w:val="000000"/>
+          <w:sz w:val="20"/>
+          <w:szCs w:val="20"/>
+          <w:lang w:val="de-DE"/>
+        </w:rPr>
+        <w:t>18</w:t>
+      </w:r>
+      <w:r>
+        <w:rPr>
+          <w:rFonts w:ascii="Lucida Sans Unicode" w:hAnsi="Lucida Sans Unicode" w:cs="Lucida Sans Unicode"/>
+          <w:color w:val="000000"/>
+          <w:sz w:val="20"/>
+          <w:szCs w:val="20"/>
+          <w:lang w:val="de-DE"/>
+        </w:rPr>
+        <w:t xml:space="preserve"> Uhr</w:t>
+      </w:r>
+      <w:r>
+        <w:rPr>
+          <w:rFonts w:ascii="Lucida Sans Unicode" w:hAnsi="Lucida Sans Unicode" w:cs="Lucida Sans Unicode"/>
+          <w:color w:val="000000"/>
+          <w:sz w:val="20"/>
+          <w:szCs w:val="20"/>
+          <w:lang w:val="de-DE"/>
+        </w:rPr>
+        <w:t xml:space="preserve"> erreichen will. Das Taxi, das  vor dem Werk stand, fährt gerade weg als er aus dem Werk kommt. Also muss er sich ein  neues Taxi am Empfang  bestellen. Jetzt heißt es zehn  Minuten warten, er telefoniert mit seiner Frau und sagt ihr sie solle nicht mit dem Essen warten.  Das Taxi kommt und nach  zehn weiteren Minuten alleine im Taxi kommt er um 18:20 Uhr am Bahnhof an. Er merkt, dass er die  Bahn gerade verpasst hat. Das heißt wieder warten. Im Bahnhofsshop kauft er sich eine Autozeitschrift, das er nun keine Lust mehr hat im Zug zu arbeiten. Um 19:04 kommt der Zug, </w:t>
       </w:r>
       <w:proofErr w:type="spellStart"/>
       <w:r>
@@ -1645,7 +1791,18 @@
           <w:szCs w:val="20"/>
           <w:lang w:val="de-DE"/>
         </w:rPr>
-        <w:t xml:space="preserve"> findet sofort einen Sitzplatz. Den ganzen Rückweg liest er das Magazin und hört Musik. Am Hauptbahnhof steigt er in sein Auto um und fährt nach Haus. Als er dort ankommt schläft seine Tochter leider schon</w:t>
+        <w:t xml:space="preserve"> findet sofort einen Sitzplatz. Den ganzen Rückweg liest er das Magazin und hört Musik. Am Hauptbahnhof </w:t>
+      </w:r>
+      <w:r>
+        <w:rPr>
+          <w:rFonts w:ascii="Lucida Sans Unicode" w:hAnsi="Lucida Sans Unicode" w:cs="Lucida Sans Unicode"/>
+          <w:color w:val="000000"/>
+          <w:sz w:val="20"/>
+          <w:szCs w:val="20"/>
+          <w:lang w:val="de-DE"/>
+        </w:rPr>
+        <w:lastRenderedPageBreak/>
+        <w:t>steigt er in sein Auto um und fährt nach Haus. Als er dort ankommt schläft seine Tochter leider schon</w:t>
       </w:r>
       <w:r>
         <w:rPr>
@@ -4665,7 +4822,7 @@
 </file>
 
 <file path=customXml/itemProps1.xml><?xml version="1.0" encoding="utf-8"?>
-<ds:datastoreItem xmlns:ds="http://schemas.openxmlformats.org/officeDocument/2006/customXml" ds:itemID="{AC676E59-7668-48FD-86F8-624BD33CCE31}">
+<ds:datastoreItem xmlns:ds="http://schemas.openxmlformats.org/officeDocument/2006/customXml" ds:itemID="{AA6D2477-05B0-4EED-B26E-836D4F0AC01B}">
   <ds:schemaRefs>
     <ds:schemaRef ds:uri="http://schemas.openxmlformats.org/officeDocument/2006/bibliography"/>
   </ds:schemaRefs>

</xml_diff>

<commit_message>
Anpassung der Persona nach Kommentaren von Frau Müller-Birn
</commit_message>
<xml_diff>
--- a/Anforderungsanalyse/Persona/Persona_final.docx
+++ b/Anforderungsanalyse/Persona/Persona_final.docx
@@ -493,7 +493,7 @@
           <w:color w:val="000000"/>
           <w:lang w:val="de-DE"/>
         </w:rPr>
-        <w:t>leicht unorganisiert</w:t>
+        <w:t>organisiert</w:t>
       </w:r>
     </w:p>
     <w:p>
@@ -1295,7 +1295,107 @@
           <w:szCs w:val="20"/>
           <w:lang w:val="de-DE"/>
         </w:rPr>
-        <w:t xml:space="preserve"> bekommt Donnerstagabend noch einen Anruf ob er kurzfristig Freitagmorgen einen wichtigen Termin mit einem Großkunden in Wolfsburg wahrnehmen könnte. Das Outlook auf  seinem Arbeitslaptop verrät ihm, dass er zu diesem Zeitpunkt noch keinen Termin hat. Er legt sich den Termin sicherheitshalber auf  9:15 Uhr, da die Bahn erst kurz vor Neun am Bahnhof in Wolfsburg ankommt. Am nächsten Morgen steigt er, wie jedes Mal wenn er nach Wolfsburg will, um 6:30</w:t>
+        <w:t xml:space="preserve"> bekommt Donnerstag</w:t>
+      </w:r>
+      <w:r>
+        <w:rPr>
+          <w:rFonts w:ascii="Lucida Sans Unicode" w:hAnsi="Lucida Sans Unicode" w:cs="Lucida Sans Unicode"/>
+          <w:color w:val="000000"/>
+          <w:sz w:val="20"/>
+          <w:szCs w:val="20"/>
+          <w:lang w:val="de-DE"/>
+        </w:rPr>
+        <w:t xml:space="preserve"> kurz vor Feierabend noch eine</w:t>
+      </w:r>
+      <w:r>
+        <w:rPr>
+          <w:rFonts w:ascii="Lucida Sans Unicode" w:hAnsi="Lucida Sans Unicode" w:cs="Lucida Sans Unicode"/>
+          <w:color w:val="000000"/>
+          <w:sz w:val="20"/>
+          <w:szCs w:val="20"/>
+          <w:lang w:val="de-DE"/>
+        </w:rPr>
+        <w:t xml:space="preserve"> </w:t>
+      </w:r>
+      <w:r>
+        <w:rPr>
+          <w:rFonts w:ascii="Lucida Sans Unicode" w:hAnsi="Lucida Sans Unicode" w:cs="Lucida Sans Unicode"/>
+          <w:color w:val="000000"/>
+          <w:sz w:val="20"/>
+          <w:szCs w:val="20"/>
+          <w:lang w:val="de-DE"/>
+        </w:rPr>
+        <w:t>Email</w:t>
+      </w:r>
+      <w:r>
+        <w:rPr>
+          <w:rFonts w:ascii="Lucida Sans Unicode" w:hAnsi="Lucida Sans Unicode" w:cs="Lucida Sans Unicode"/>
+          <w:color w:val="000000"/>
+          <w:sz w:val="20"/>
+          <w:szCs w:val="20"/>
+          <w:lang w:val="de-DE"/>
+        </w:rPr>
+        <w:t xml:space="preserve"> ob er kurzfristig Freitagmorgen einen wichtigen Termin mit einem Großkunden in Wolfsburg wah</w:t>
+      </w:r>
+      <w:r>
+        <w:rPr>
+          <w:rFonts w:ascii="Lucida Sans Unicode" w:hAnsi="Lucida Sans Unicode" w:cs="Lucida Sans Unicode"/>
+          <w:color w:val="000000"/>
+          <w:sz w:val="20"/>
+          <w:szCs w:val="20"/>
+          <w:lang w:val="de-DE"/>
+        </w:rPr>
+        <w:t>rnehmen könnte. Das Outlook auf</w:t>
+      </w:r>
+      <w:r>
+        <w:rPr>
+          <w:rFonts w:ascii="Lucida Sans Unicode" w:hAnsi="Lucida Sans Unicode" w:cs="Lucida Sans Unicode"/>
+          <w:color w:val="000000"/>
+          <w:sz w:val="20"/>
+          <w:szCs w:val="20"/>
+          <w:lang w:val="de-DE"/>
+        </w:rPr>
+        <w:t xml:space="preserve"> seinem Arbeitslapto</w:t>
+      </w:r>
+      <w:r>
+        <w:rPr>
+          <w:rFonts w:ascii="Lucida Sans Unicode" w:hAnsi="Lucida Sans Unicode" w:cs="Lucida Sans Unicode"/>
+          <w:color w:val="000000"/>
+          <w:sz w:val="20"/>
+          <w:szCs w:val="20"/>
+          <w:lang w:val="de-DE"/>
+        </w:rPr>
+        <w:t xml:space="preserve">p verrät ihm, dass er zu diesem Zeitpunkt </w:t>
+      </w:r>
+      <w:r>
+        <w:rPr>
+          <w:rFonts w:ascii="Lucida Sans Unicode" w:hAnsi="Lucida Sans Unicode" w:cs="Lucida Sans Unicode"/>
+          <w:color w:val="000000"/>
+          <w:sz w:val="20"/>
+          <w:szCs w:val="20"/>
+          <w:lang w:val="de-DE"/>
+        </w:rPr>
+        <w:t>noch keinen Termin hat. Er legt sich den Termin sicherheits</w:t>
+      </w:r>
+      <w:r>
+        <w:rPr>
+          <w:rFonts w:ascii="Lucida Sans Unicode" w:hAnsi="Lucida Sans Unicode" w:cs="Lucida Sans Unicode"/>
+          <w:color w:val="000000"/>
+          <w:sz w:val="20"/>
+          <w:szCs w:val="20"/>
+          <w:lang w:val="de-DE"/>
+        </w:rPr>
+        <w:t>-</w:t>
+      </w:r>
+      <w:r>
+        <w:rPr>
+          <w:rFonts w:ascii="Lucida Sans Unicode" w:hAnsi="Lucida Sans Unicode" w:cs="Lucida Sans Unicode"/>
+          <w:color w:val="000000"/>
+          <w:sz w:val="20"/>
+          <w:szCs w:val="20"/>
+          <w:lang w:val="de-DE"/>
+        </w:rPr>
+        <w:t>halber auf  9:15 Uhr, da die Bahn erst kurz vor Neun am Bahnhof in Wolfsburg ankommt. Am nächsten Morgen steigt er, wie jedes Mal wenn er nach Wolfsburg will, um 6:30</w:t>
       </w:r>
       <w:r>
         <w:rPr>
@@ -1315,7 +1415,39 @@
           <w:szCs w:val="20"/>
           <w:lang w:val="de-DE"/>
         </w:rPr>
-        <w:t xml:space="preserve"> in sein Auto und fährt über die Stadtautobahn in Richtung Zentrum. Kurz vor dem Hauptbahnhof steht er  15 Min im Stau, dieser ist aber routinemäßig eingeplant. Er parkt seinen teuren Mercedes im Parkhaus des Bahnhofs und ist gerne bereit dafür 15€ pro Tag auszugeben.</w:t>
+        <w:t xml:space="preserve"> in sein Auto und fährt über die Stadtautobahn in Richtung Zentrum. Kurz vor dem Hauptbahnhof steht er  15 Min im Stau, dieser ist aber routinemäßig eingeplant. Er parkt seinen teuren </w:t>
+      </w:r>
+      <w:r>
+        <w:rPr>
+          <w:rFonts w:ascii="Lucida Sans Unicode" w:hAnsi="Lucida Sans Unicode" w:cs="Lucida Sans Unicode"/>
+          <w:color w:val="000000"/>
+          <w:sz w:val="20"/>
+          <w:szCs w:val="20"/>
+          <w:lang w:val="de-DE"/>
+        </w:rPr>
+        <w:t xml:space="preserve">VW Passat Variant </w:t>
+      </w:r>
+      <w:proofErr w:type="spellStart"/>
+      <w:r>
+        <w:rPr>
+          <w:rFonts w:ascii="Lucida Sans Unicode" w:hAnsi="Lucida Sans Unicode" w:cs="Lucida Sans Unicode"/>
+          <w:color w:val="000000"/>
+          <w:sz w:val="20"/>
+          <w:szCs w:val="20"/>
+          <w:lang w:val="de-DE"/>
+        </w:rPr>
+        <w:t>Exclusive</w:t>
+      </w:r>
+      <w:proofErr w:type="spellEnd"/>
+      <w:r>
+        <w:rPr>
+          <w:rFonts w:ascii="Lucida Sans Unicode" w:hAnsi="Lucida Sans Unicode" w:cs="Lucida Sans Unicode"/>
+          <w:color w:val="000000"/>
+          <w:sz w:val="20"/>
+          <w:szCs w:val="20"/>
+          <w:lang w:val="de-DE"/>
+        </w:rPr>
+        <w:t xml:space="preserve"> im Parkhaus des Bahnhofs und ist gerne bereit dafür 15€ pro Tag auszugeben.</w:t>
       </w:r>
     </w:p>
     <w:p>
@@ -1403,7 +1535,27 @@
           <w:szCs w:val="20"/>
           <w:lang w:val="de-DE"/>
         </w:rPr>
-        <w:t xml:space="preserve"> findet keinen Sitzplatz mehr. Da er eine Bahncard 100 hat muss er auch kein Ticket kaufen, daher reserviert er sich aus Faulheit nur selten einen Platz. Er setzt sich also notgedrungen in das Bordbistro und weil man</w:t>
+        <w:t xml:space="preserve"> findet keinen Sitzplatz mehr. Da er eine Bahncard 100 hat </w:t>
+      </w:r>
+      <w:r>
+        <w:rPr>
+          <w:rFonts w:ascii="Lucida Sans Unicode" w:hAnsi="Lucida Sans Unicode" w:cs="Lucida Sans Unicode"/>
+          <w:color w:val="000000"/>
+          <w:sz w:val="20"/>
+          <w:szCs w:val="20"/>
+          <w:lang w:val="de-DE"/>
+        </w:rPr>
+        <w:t>muss er auch kein Ticket kaufen. Nach der Arbeit möchte er möglichst viel Zeit mit seiner Familie verbringen und hat somit es wieder einmal nicht geschafft sich online einen Sitzplatz zu reservieren</w:t>
+      </w:r>
+      <w:r>
+        <w:rPr>
+          <w:rFonts w:ascii="Lucida Sans Unicode" w:hAnsi="Lucida Sans Unicode" w:cs="Lucida Sans Unicode"/>
+          <w:color w:val="000000"/>
+          <w:sz w:val="20"/>
+          <w:szCs w:val="20"/>
+          <w:lang w:val="de-DE"/>
+        </w:rPr>
+        <w:t>. Er setzt sich also notgedrungen in das Bordbistro und weil man</w:t>
       </w:r>
       <w:r>
         <w:rPr>
@@ -1443,7 +1595,18 @@
           <w:szCs w:val="20"/>
           <w:lang w:val="de-DE"/>
         </w:rPr>
-        <w:t xml:space="preserve">, bestellt er sich einen  Kaffee.  Dass er hier nicht arbeiten kann, nervt ihn total. Der Zug ist gerade eine halbe Stunde unterwegs, als </w:t>
+        <w:t xml:space="preserve">, bestellt er sich einen  Kaffee.  Dass er hier nicht arbeiten kann, </w:t>
+      </w:r>
+      <w:r>
+        <w:rPr>
+          <w:rFonts w:ascii="Lucida Sans Unicode" w:hAnsi="Lucida Sans Unicode" w:cs="Lucida Sans Unicode"/>
+          <w:color w:val="000000"/>
+          <w:sz w:val="20"/>
+          <w:szCs w:val="20"/>
+          <w:lang w:val="de-DE"/>
+        </w:rPr>
+        <w:lastRenderedPageBreak/>
+        <w:t xml:space="preserve">nervt ihn total. Der Zug ist gerade eine halbe Stunde unterwegs, als </w:t>
       </w:r>
       <w:proofErr w:type="spellStart"/>
       <w:r>
@@ -1465,18 +1628,7 @@
           <w:szCs w:val="20"/>
           <w:lang w:val="de-DE"/>
         </w:rPr>
-        <w:t xml:space="preserve"> zur Toilette muss. Da er niemanden im </w:t>
-      </w:r>
-      <w:r>
-        <w:rPr>
-          <w:rFonts w:ascii="Lucida Sans Unicode" w:hAnsi="Lucida Sans Unicode" w:cs="Lucida Sans Unicode"/>
-          <w:color w:val="000000"/>
-          <w:sz w:val="20"/>
-          <w:szCs w:val="20"/>
-          <w:lang w:val="de-DE"/>
-        </w:rPr>
-        <w:lastRenderedPageBreak/>
-        <w:t xml:space="preserve">Bistro kennt, nimmt er alle seine Sachen mit. Auf dem Rückweg findet er doch noch einen leeren Platz, in einem Abteil in dem nicht telefoniert werden darf. Er fängt an seine Mails zu lesen. Ein Telefonat muss getätigt werden, weil ein Kunde einen zusätzlichen Termin für den Nachmittag haben möchte, und nun will </w:t>
+        <w:t xml:space="preserve"> zur Toilette muss. Da er niemanden im Bistro kennt, nimmt er alle seine Sachen mit. Auf dem Rückweg findet er doch noch einen leeren Platz, in einem Abteil in dem nicht telefoniert werden darf. Er fängt an seine Mails zu lesen. Ein Telefonat muss getätigt werden, weil ein Kunde einen zusätzlichen Termin für den Nachmittag haben möchte, und nun will </w:t>
       </w:r>
       <w:proofErr w:type="spellStart"/>
       <w:r>
@@ -1515,7 +1667,21 @@
           <w:rFonts w:ascii="Lucida Sans Unicode" w:hAnsi="Lucida Sans Unicode" w:cs="Lucida Sans Unicode"/>
           <w:color w:val="000000"/>
         </w:rPr>
-        <w:t>Der Kollege hat das Taxi als erstes erreicht, es werden noch schnell zwei weitere Mitfahrer arrangiert und ab geht es zum Werk. Im Werk werden alle technischen Geräte eingeschlossen und die Arbeit beginnt.</w:t>
+        <w:t xml:space="preserve">Der Kollege hat das Taxi als erstes erreicht, es werden noch schnell zwei weitere Mitfahrer arrangiert und ab geht es zum Werk. Im Werk werden alle technischen Geräte </w:t>
+      </w:r>
+      <w:r>
+        <w:rPr>
+          <w:rFonts w:ascii="Lucida Sans Unicode" w:hAnsi="Lucida Sans Unicode" w:cs="Lucida Sans Unicode"/>
+          <w:color w:val="000000"/>
+        </w:rPr>
+        <w:t xml:space="preserve">mit Aufnahmefunktion sicherheitshalber </w:t>
+      </w:r>
+      <w:r>
+        <w:rPr>
+          <w:rFonts w:ascii="Lucida Sans Unicode" w:hAnsi="Lucida Sans Unicode" w:cs="Lucida Sans Unicode"/>
+          <w:color w:val="000000"/>
+        </w:rPr>
+        <w:t>eingeschlossen und die Arbeit beginnt.</w:t>
       </w:r>
     </w:p>
     <w:p>
@@ -1588,7 +1754,35 @@
           <w:rFonts w:ascii="Lucida Sans Unicode" w:hAnsi="Lucida Sans Unicode" w:cs="Lucida Sans Unicode"/>
           <w:color w:val="000000"/>
         </w:rPr>
-        <w:t xml:space="preserve"> versucht einen Entwickler in Berlin zu erreichen, da es aber schon nach 16:00 </w:t>
+        <w:t xml:space="preserve"> versucht </w:t>
+      </w:r>
+      <w:r>
+        <w:rPr>
+          <w:rFonts w:ascii="Lucida Sans Unicode" w:hAnsi="Lucida Sans Unicode" w:cs="Lucida Sans Unicode"/>
+          <w:color w:val="000000"/>
+        </w:rPr>
+        <w:t>den zuständigen</w:t>
+      </w:r>
+      <w:r>
+        <w:rPr>
+          <w:rFonts w:ascii="Lucida Sans Unicode" w:hAnsi="Lucida Sans Unicode" w:cs="Lucida Sans Unicode"/>
+          <w:color w:val="000000"/>
+        </w:rPr>
+        <w:t xml:space="preserve"> Entwickler in Berlin zu erreichen, da e</w:t>
+      </w:r>
+      <w:r>
+        <w:rPr>
+          <w:rFonts w:ascii="Lucida Sans Unicode" w:hAnsi="Lucida Sans Unicode" w:cs="Lucida Sans Unicode"/>
+          <w:color w:val="000000"/>
+        </w:rPr>
+        <w:t xml:space="preserve">r allerdings ein Frühaufsteher ist, fängt er meistens schon um 6:00 Uhr an zu arbeiten und ist demnach um </w:t>
+      </w:r>
+      <w:r>
+        <w:rPr>
+          <w:rFonts w:ascii="Lucida Sans Unicode" w:hAnsi="Lucida Sans Unicode" w:cs="Lucida Sans Unicode"/>
+          <w:color w:val="000000"/>
+        </w:rPr>
+        <w:t xml:space="preserve">16:00 </w:t>
       </w:r>
       <w:r>
         <w:rPr>
@@ -1602,21 +1796,21 @@
           <w:rFonts w:ascii="Lucida Sans Unicode" w:hAnsi="Lucida Sans Unicode" w:cs="Lucida Sans Unicode"/>
           <w:color w:val="000000"/>
         </w:rPr>
-        <w:t>ist geht keiner mehr ans Telefon. Über das Sekretariat bekommt er die Mobil</w:t>
-      </w:r>
-      <w:r>
-        <w:rPr>
-          <w:rFonts w:ascii="Lucida Sans Unicode" w:hAnsi="Lucida Sans Unicode" w:cs="Lucida Sans Unicode"/>
-          <w:color w:val="000000"/>
-        </w:rPr>
-        <w:t>funk</w:t>
-      </w:r>
-      <w:r>
-        <w:rPr>
-          <w:rFonts w:ascii="Lucida Sans Unicode" w:hAnsi="Lucida Sans Unicode" w:cs="Lucida Sans Unicode"/>
-          <w:color w:val="000000"/>
-        </w:rPr>
-        <w:t xml:space="preserve">nummer des hauptverantwortlichen Programmierers heraus. Dieser meint die </w:t>
+        <w:t>nicht mehr im Büro</w:t>
+      </w:r>
+      <w:r>
+        <w:rPr>
+          <w:rFonts w:ascii="Lucida Sans Unicode" w:hAnsi="Lucida Sans Unicode" w:cs="Lucida Sans Unicode"/>
+          <w:color w:val="000000"/>
+        </w:rPr>
+        <w:t xml:space="preserve">. </w:t>
+      </w:r>
+      <w:r>
+        <w:rPr>
+          <w:rFonts w:ascii="Lucida Sans Unicode" w:hAnsi="Lucida Sans Unicode" w:cs="Lucida Sans Unicode"/>
+          <w:color w:val="000000"/>
+        </w:rPr>
+        <w:t xml:space="preserve">Also wird der Kollege auf seinem  Handy angerufen, was </w:t>
       </w:r>
       <w:proofErr w:type="spellStart"/>
       <w:r>
@@ -1624,6 +1818,57 @@
           <w:rFonts w:ascii="Lucida Sans Unicode" w:hAnsi="Lucida Sans Unicode" w:cs="Lucida Sans Unicode"/>
           <w:color w:val="000000"/>
         </w:rPr>
+        <w:t>Batur</w:t>
+      </w:r>
+      <w:proofErr w:type="spellEnd"/>
+      <w:r>
+        <w:rPr>
+          <w:rFonts w:ascii="Lucida Sans Unicode" w:hAnsi="Lucida Sans Unicode" w:cs="Lucida Sans Unicode"/>
+          <w:color w:val="000000"/>
+        </w:rPr>
+        <w:t xml:space="preserve"> nach Feierabend eigentlich zu vermeiden versucht</w:t>
+      </w:r>
+      <w:r>
+        <w:rPr>
+          <w:rFonts w:ascii="Lucida Sans Unicode" w:hAnsi="Lucida Sans Unicode" w:cs="Lucida Sans Unicode"/>
+          <w:color w:val="000000"/>
+        </w:rPr>
+        <w:t xml:space="preserve">. </w:t>
+      </w:r>
+      <w:r>
+        <w:rPr>
+          <w:rFonts w:ascii="Lucida Sans Unicode" w:hAnsi="Lucida Sans Unicode" w:cs="Lucida Sans Unicode"/>
+          <w:color w:val="000000"/>
+        </w:rPr>
+        <w:t>Der Entwickler nimmt den Anruf dennoch an und</w:t>
+      </w:r>
+      <w:r>
+        <w:rPr>
+          <w:rFonts w:ascii="Lucida Sans Unicode" w:hAnsi="Lucida Sans Unicode" w:cs="Lucida Sans Unicode"/>
+          <w:color w:val="000000"/>
+        </w:rPr>
+        <w:t xml:space="preserve"> meint</w:t>
+      </w:r>
+      <w:r>
+        <w:rPr>
+          <w:rFonts w:ascii="Lucida Sans Unicode" w:hAnsi="Lucida Sans Unicode" w:cs="Lucida Sans Unicode"/>
+          <w:color w:val="000000"/>
+        </w:rPr>
+        <w:t>, dass</w:t>
+      </w:r>
+      <w:r>
+        <w:rPr>
+          <w:rFonts w:ascii="Lucida Sans Unicode" w:hAnsi="Lucida Sans Unicode" w:cs="Lucida Sans Unicode"/>
+          <w:color w:val="000000"/>
+        </w:rPr>
+        <w:t xml:space="preserve"> die </w:t>
+      </w:r>
+      <w:proofErr w:type="spellStart"/>
+      <w:r>
+        <w:rPr>
+          <w:rFonts w:ascii="Lucida Sans Unicode" w:hAnsi="Lucida Sans Unicode" w:cs="Lucida Sans Unicode"/>
+          <w:color w:val="000000"/>
+        </w:rPr>
         <w:t>Staging</w:t>
       </w:r>
       <w:proofErr w:type="spellEnd"/>
@@ -1632,7 +1877,49 @@
           <w:rFonts w:ascii="Lucida Sans Unicode" w:hAnsi="Lucida Sans Unicode" w:cs="Lucida Sans Unicode"/>
           <w:color w:val="000000"/>
         </w:rPr>
-        <w:t xml:space="preserve">-Version hätte einen anderen Ablageort, er müsste nur kurz in seinem Handy nachgucken. </w:t>
+        <w:t>-Version einen anderen Ablageort</w:t>
+      </w:r>
+      <w:r>
+        <w:rPr>
+          <w:rFonts w:ascii="Lucida Sans Unicode" w:hAnsi="Lucida Sans Unicode" w:cs="Lucida Sans Unicode"/>
+          <w:color w:val="000000"/>
+        </w:rPr>
+        <w:t xml:space="preserve"> </w:t>
+      </w:r>
+      <w:r>
+        <w:rPr>
+          <w:rFonts w:ascii="Lucida Sans Unicode" w:hAnsi="Lucida Sans Unicode" w:cs="Lucida Sans Unicode"/>
+          <w:color w:val="000000"/>
+        </w:rPr>
+        <w:t>hätte</w:t>
+      </w:r>
+      <w:r>
+        <w:rPr>
+          <w:rFonts w:ascii="Lucida Sans Unicode" w:hAnsi="Lucida Sans Unicode" w:cs="Lucida Sans Unicode"/>
+          <w:color w:val="000000"/>
+        </w:rPr>
+        <w:t>,</w:t>
+      </w:r>
+      <w:r>
+        <w:rPr>
+          <w:rFonts w:ascii="Lucida Sans Unicode" w:hAnsi="Lucida Sans Unicode" w:cs="Lucida Sans Unicode"/>
+          <w:color w:val="000000"/>
+        </w:rPr>
+        <w:t xml:space="preserve"> </w:t>
+      </w:r>
+      <w:r>
+        <w:rPr>
+          <w:rFonts w:ascii="Lucida Sans Unicode" w:hAnsi="Lucida Sans Unicode" w:cs="Lucida Sans Unicode"/>
+          <w:color w:val="000000"/>
+        </w:rPr>
+        <w:t>e</w:t>
+      </w:r>
+      <w:r>
+        <w:rPr>
+          <w:rFonts w:ascii="Lucida Sans Unicode" w:hAnsi="Lucida Sans Unicode" w:cs="Lucida Sans Unicode"/>
+          <w:color w:val="000000"/>
+        </w:rPr>
+        <w:t xml:space="preserve">r müsste nur kurz in seinem Handy nachgucken. </w:t>
       </w:r>
       <w:r>
         <w:rPr>
@@ -1769,7 +2056,67 @@
           <w:szCs w:val="20"/>
           <w:lang w:val="de-DE"/>
         </w:rPr>
-        <w:t xml:space="preserve"> erreichen will. Das Taxi, das  vor dem Werk stand, fährt gerade weg als er aus dem Werk kommt. Also muss er sich ein  neues Taxi am Empfang  bestellen. Jetzt heißt es zehn  Minuten warten, er telefoniert mit seiner Frau und sagt ihr sie solle nicht mit dem Essen warten.  Das Taxi kommt und nach  zehn weiteren Minuten alleine im Taxi kommt er um 18:20 Uhr am Bahnhof an. Er merkt, dass er die  Bahn gerade verpasst hat. Das heißt wieder warten. Im Bahnhofsshop kauft er sich eine Autozeitschrift, das er nun keine Lust mehr hat im Zug zu arbeiten. Um 19:04 kommt der Zug, </w:t>
+        <w:t xml:space="preserve"> erreichen will. Das </w:t>
+      </w:r>
+      <w:r>
+        <w:rPr>
+          <w:rFonts w:ascii="Lucida Sans Unicode" w:hAnsi="Lucida Sans Unicode" w:cs="Lucida Sans Unicode"/>
+          <w:color w:val="000000"/>
+          <w:sz w:val="20"/>
+          <w:szCs w:val="20"/>
+          <w:lang w:val="de-DE"/>
+        </w:rPr>
+        <w:t xml:space="preserve">eine </w:t>
+      </w:r>
+      <w:r>
+        <w:rPr>
+          <w:rFonts w:ascii="Lucida Sans Unicode" w:hAnsi="Lucida Sans Unicode" w:cs="Lucida Sans Unicode"/>
+          <w:color w:val="000000"/>
+          <w:sz w:val="20"/>
+          <w:szCs w:val="20"/>
+          <w:lang w:val="de-DE"/>
+        </w:rPr>
+        <w:t xml:space="preserve">Taxi, das </w:t>
+      </w:r>
+      <w:r>
+        <w:rPr>
+          <w:rFonts w:ascii="Lucida Sans Unicode" w:hAnsi="Lucida Sans Unicode" w:cs="Lucida Sans Unicode"/>
+          <w:color w:val="000000"/>
+          <w:sz w:val="20"/>
+          <w:szCs w:val="20"/>
+          <w:lang w:val="de-DE"/>
+        </w:rPr>
+        <w:t>um diese Zeit meistens</w:t>
+      </w:r>
+      <w:r>
+        <w:rPr>
+          <w:rFonts w:ascii="Lucida Sans Unicode" w:hAnsi="Lucida Sans Unicode" w:cs="Lucida Sans Unicode"/>
+          <w:color w:val="000000"/>
+          <w:sz w:val="20"/>
+          <w:szCs w:val="20"/>
+          <w:lang w:val="de-DE"/>
+        </w:rPr>
+        <w:t xml:space="preserve"> vor dem Werk </w:t>
+      </w:r>
+      <w:r>
+        <w:rPr>
+          <w:rFonts w:ascii="Lucida Sans Unicode" w:hAnsi="Lucida Sans Unicode" w:cs="Lucida Sans Unicode"/>
+          <w:color w:val="000000"/>
+          <w:sz w:val="20"/>
+          <w:szCs w:val="20"/>
+          <w:lang w:val="de-DE"/>
+        </w:rPr>
+        <w:t>wartet</w:t>
+      </w:r>
+      <w:r>
+        <w:rPr>
+          <w:rFonts w:ascii="Lucida Sans Unicode" w:hAnsi="Lucida Sans Unicode" w:cs="Lucida Sans Unicode"/>
+          <w:color w:val="000000"/>
+          <w:sz w:val="20"/>
+          <w:szCs w:val="20"/>
+          <w:lang w:val="de-DE"/>
+        </w:rPr>
+        <w:t xml:space="preserve">, fährt gerade weg als </w:t>
       </w:r>
       <w:proofErr w:type="spellStart"/>
       <w:r>
@@ -1791,7 +2138,67 @@
           <w:szCs w:val="20"/>
           <w:lang w:val="de-DE"/>
         </w:rPr>
-        <w:t xml:space="preserve"> findet sofort einen Sitzplatz. Den ganzen Rückweg liest er das Magazin und hört Musik. Am Hauptbahnhof </w:t>
+        <w:t xml:space="preserve"> aus dem Werk kommt. Also muss er</w:t>
+      </w:r>
+      <w:r>
+        <w:rPr>
+          <w:rFonts w:ascii="Lucida Sans Unicode" w:hAnsi="Lucida Sans Unicode" w:cs="Lucida Sans Unicode"/>
+          <w:color w:val="000000"/>
+          <w:sz w:val="20"/>
+          <w:szCs w:val="20"/>
+          <w:lang w:val="de-DE"/>
+        </w:rPr>
+        <w:t xml:space="preserve"> </w:t>
+      </w:r>
+      <w:r>
+        <w:rPr>
+          <w:rFonts w:ascii="Lucida Sans Unicode" w:hAnsi="Lucida Sans Unicode" w:cs="Lucida Sans Unicode"/>
+          <w:color w:val="000000"/>
+          <w:sz w:val="20"/>
+          <w:szCs w:val="20"/>
+          <w:lang w:val="de-DE"/>
+        </w:rPr>
+        <w:t>sich</w:t>
+      </w:r>
+      <w:r>
+        <w:rPr>
+          <w:rFonts w:ascii="Lucida Sans Unicode" w:hAnsi="Lucida Sans Unicode" w:cs="Lucida Sans Unicode"/>
+          <w:color w:val="000000"/>
+          <w:sz w:val="20"/>
+          <w:szCs w:val="20"/>
+          <w:lang w:val="de-DE"/>
+        </w:rPr>
+        <w:t xml:space="preserve"> mit dem Diensthandy ein</w:t>
+      </w:r>
+      <w:r>
+        <w:rPr>
+          <w:rFonts w:ascii="Lucida Sans Unicode" w:hAnsi="Lucida Sans Unicode" w:cs="Lucida Sans Unicode"/>
+          <w:color w:val="000000"/>
+          <w:sz w:val="20"/>
+          <w:szCs w:val="20"/>
+          <w:lang w:val="de-DE"/>
+        </w:rPr>
+        <w:t xml:space="preserve"> neues Taxi </w:t>
+      </w:r>
+      <w:r>
+        <w:rPr>
+          <w:rFonts w:ascii="Lucida Sans Unicode" w:hAnsi="Lucida Sans Unicode" w:cs="Lucida Sans Unicode"/>
+          <w:color w:val="000000"/>
+          <w:sz w:val="20"/>
+          <w:szCs w:val="20"/>
+          <w:lang w:val="de-DE"/>
+        </w:rPr>
+        <w:t>bestellen. Jetzt heißt es zehn</w:t>
+      </w:r>
+      <w:r>
+        <w:rPr>
+          <w:rFonts w:ascii="Lucida Sans Unicode" w:hAnsi="Lucida Sans Unicode" w:cs="Lucida Sans Unicode"/>
+          <w:color w:val="000000"/>
+          <w:sz w:val="20"/>
+          <w:szCs w:val="20"/>
+          <w:lang w:val="de-DE"/>
+        </w:rPr>
+        <w:t xml:space="preserve"> Minuten warten, er telefoniert mit seiner Frau und sagt ihr sie solle nicht mit dem Essen warten.  Das Taxi kommt und nach  zehn weiteren Minuten alleine im Taxi kommt er um 18:20 Uhr am Bahnhof an. Er merkt, dass er die  Bahn gerade verpasst hat. Das heißt wieder warten. Im Bahnhofsshop kauft er sich eine Autozeitschrift, das er nun </w:t>
       </w:r>
       <w:r>
         <w:rPr>
@@ -1802,7 +2209,29 @@
           <w:lang w:val="de-DE"/>
         </w:rPr>
         <w:lastRenderedPageBreak/>
-        <w:t>steigt er in sein Auto um und fährt nach Haus. Als er dort ankommt schläft seine Tochter leider schon</w:t>
+        <w:t xml:space="preserve">keine Lust mehr hat im Zug zu arbeiten. Um 19:04 kommt der Zug, </w:t>
+      </w:r>
+      <w:proofErr w:type="spellStart"/>
+      <w:r>
+        <w:rPr>
+          <w:rFonts w:ascii="Lucida Sans Unicode" w:hAnsi="Lucida Sans Unicode" w:cs="Lucida Sans Unicode"/>
+          <w:color w:val="000000"/>
+          <w:sz w:val="20"/>
+          <w:szCs w:val="20"/>
+          <w:lang w:val="de-DE"/>
+        </w:rPr>
+        <w:t>Batur</w:t>
+      </w:r>
+      <w:proofErr w:type="spellEnd"/>
+      <w:r>
+        <w:rPr>
+          <w:rFonts w:ascii="Lucida Sans Unicode" w:hAnsi="Lucida Sans Unicode" w:cs="Lucida Sans Unicode"/>
+          <w:color w:val="000000"/>
+          <w:sz w:val="20"/>
+          <w:szCs w:val="20"/>
+          <w:lang w:val="de-DE"/>
+        </w:rPr>
+        <w:t xml:space="preserve"> findet sofort einen Sitzplatz. Den ganzen Rückweg liest er das Magazin und hört Musik. Am Hauptbahnhof steigt er in sein Auto um und fährt nach Haus. Als er dort ankommt schläft seine Tochter leider schon</w:t>
       </w:r>
       <w:r>
         <w:rPr>
@@ -1926,7 +2355,7 @@
         <w:noProof/>
         <w:sz w:val="18"/>
       </w:rPr>
-      <w:t>3</w:t>
+      <w:t>4</w:t>
     </w:r>
     <w:r>
       <w:rPr>
@@ -4822,7 +5251,7 @@
 </file>
 
 <file path=customXml/itemProps1.xml><?xml version="1.0" encoding="utf-8"?>
-<ds:datastoreItem xmlns:ds="http://schemas.openxmlformats.org/officeDocument/2006/customXml" ds:itemID="{AA6D2477-05B0-4EED-B26E-836D4F0AC01B}">
+<ds:datastoreItem xmlns:ds="http://schemas.openxmlformats.org/officeDocument/2006/customXml" ds:itemID="{939FC9ED-FA59-4D64-94E5-D37C8E805FAC}">
   <ds:schemaRefs>
     <ds:schemaRef ds:uri="http://schemas.openxmlformats.org/officeDocument/2006/bibliography"/>
   </ds:schemaRefs>

</xml_diff>